<commit_message>
Sqlite and Services failed :(
</commit_message>
<xml_diff>
--- a/TO DO.docx
+++ b/TO DO.docx
@@ -183,80 +183,94 @@
         <w:contextualSpacing w:val="0"/>
       </w:pPr>
       <w:r>
-        <w:t>Във вюто на листнатите производителите, предлагам да добавим double touch върху някой който да те праща в edit формата за него. Това ще го направим след като имаме edit форма smile emoticon</w:t>
-      </w:r>
-    </w:p>
-    <w:p>
-      <w:pPr>
-        <w:pStyle w:val="ListParagraph"/>
-        <w:numPr>
-          <w:ilvl w:val="0"/>
-          <w:numId w:val="1"/>
-        </w:numPr>
-        <w:contextualSpacing w:val="0"/>
-        <w:rPr>
-          <w:highlight w:val="green"/>
-        </w:rPr>
-      </w:pPr>
+        <w:t xml:space="preserve">Във </w:t>
+      </w:r>
+      <w:proofErr w:type="spellStart"/>
+      <w:r>
+        <w:t>вюто</w:t>
+      </w:r>
+      <w:proofErr w:type="spellEnd"/>
+      <w:r>
+        <w:t xml:space="preserve"> на листнатите производителите, предлагам да добавим double touch върху някой който да те праща в edit формата за него. Това ще го направим след като имаме edit форма smile emoticon</w:t>
+      </w:r>
+    </w:p>
+    <w:p>
+      <w:pPr>
+        <w:pStyle w:val="ListParagraph"/>
+        <w:numPr>
+          <w:ilvl w:val="0"/>
+          <w:numId w:val="1"/>
+        </w:numPr>
+        <w:contextualSpacing w:val="0"/>
+        <w:rPr>
+          <w:highlight w:val="green"/>
+        </w:rPr>
+      </w:pPr>
+      <w:r>
+        <w:rPr>
+          <w:highlight w:val="green"/>
+        </w:rPr>
+        <w:t>В детайлното вю трябва да добавим търсене на маршрут, когато се натисне адресът. Това ще го направя аз, след като си готова с другите неща по него.</w:t>
+      </w:r>
+    </w:p>
+    <w:p>
+      <w:pPr>
+        <w:pStyle w:val="ListParagraph"/>
+        <w:numPr>
+          <w:ilvl w:val="0"/>
+          <w:numId w:val="1"/>
+        </w:numPr>
+        <w:contextualSpacing w:val="0"/>
+        <w:rPr>
+          <w:highlight w:val="green"/>
+        </w:rPr>
+      </w:pPr>
+      <w:r>
+        <w:rPr>
+          <w:highlight w:val="green"/>
+        </w:rPr>
+        <w:t>Все още нямаме нотификации. Ако имаш възможност да добавиш, където мислиш, че е подходящо, моля те направи го.</w:t>
+      </w:r>
+    </w:p>
+    <w:p>
+      <w:pPr>
+        <w:pStyle w:val="ListParagraph"/>
+        <w:numPr>
+          <w:ilvl w:val="0"/>
+          <w:numId w:val="1"/>
+        </w:numPr>
+        <w:contextualSpacing w:val="0"/>
+        <w:rPr>
+          <w:highlight w:val="green"/>
+        </w:rPr>
+      </w:pPr>
+      <w:r>
+        <w:rPr>
+          <w:highlight w:val="green"/>
+        </w:rPr>
+        <w:t>След регистриране на user трябва да препращаме към Add producer. Това ще го направя аз.</w:t>
+      </w:r>
+    </w:p>
+    <w:p>
+      <w:pPr>
+        <w:pStyle w:val="ListParagraph"/>
+        <w:numPr>
+          <w:ilvl w:val="0"/>
+          <w:numId w:val="1"/>
+        </w:numPr>
+        <w:contextualSpacing w:val="0"/>
+        <w:rPr>
+          <w:highlight w:val="green"/>
+        </w:rPr>
+      </w:pPr>
+      <w:r>
+        <w:rPr>
+          <w:highlight w:val="green"/>
+        </w:rPr>
+        <w:t>На Details page-а трябва да имаме бутон към Edit producer. Предлагам ти да го направиш, след като аз съм готов с Edit page-а.</w:t>
+      </w:r>
       <w:bookmarkStart w:id="0" w:name="_GoBack"/>
       <w:bookmarkEnd w:id="0"/>
-      <w:r>
-        <w:rPr>
-          <w:highlight w:val="green"/>
-        </w:rPr>
-        <w:t>В детайлното вю трябва да добавим търсене на маршрут, когато се натисне адресът. Това ще го направя аз, след като си готова с другите неща по него.</w:t>
-      </w:r>
-    </w:p>
-    <w:p>
-      <w:pPr>
-        <w:pStyle w:val="ListParagraph"/>
-        <w:numPr>
-          <w:ilvl w:val="0"/>
-          <w:numId w:val="1"/>
-        </w:numPr>
-        <w:contextualSpacing w:val="0"/>
-        <w:rPr>
-          <w:highlight w:val="green"/>
-        </w:rPr>
-      </w:pPr>
-      <w:r>
-        <w:rPr>
-          <w:highlight w:val="green"/>
-        </w:rPr>
-        <w:t>Все още нямаме нотификации. Ако имаш възможност да добавиш, където мислиш, че е подходящо, моля те направи го.</w:t>
-      </w:r>
-    </w:p>
-    <w:p>
-      <w:pPr>
-        <w:pStyle w:val="ListParagraph"/>
-        <w:numPr>
-          <w:ilvl w:val="0"/>
-          <w:numId w:val="1"/>
-        </w:numPr>
-        <w:contextualSpacing w:val="0"/>
-        <w:rPr>
-          <w:highlight w:val="green"/>
-        </w:rPr>
-      </w:pPr>
-      <w:r>
-        <w:rPr>
-          <w:highlight w:val="green"/>
-        </w:rPr>
-        <w:t>След регистриране на user трябва да препращаме към Add producer. Това ще го направя аз.</w:t>
-      </w:r>
-    </w:p>
-    <w:p>
-      <w:pPr>
-        <w:pStyle w:val="ListParagraph"/>
-        <w:numPr>
-          <w:ilvl w:val="0"/>
-          <w:numId w:val="1"/>
-        </w:numPr>
-        <w:contextualSpacing w:val="0"/>
-      </w:pPr>
-      <w:r>
-        <w:t>На Details page-а трябва да имаме бутон към Edit producer. Предлагам ти да го направиш, след като аз съм готов с Edit page-а.</w:t>
-      </w:r>
     </w:p>
     <w:p>
       <w:pPr>

</xml_diff>